<commit_message>
Added user guides and updated installation guide
</commit_message>
<xml_diff>
--- a/doc/Guides/Installation-Guide.docx
+++ b/doc/Guides/Installation-Guide.docx
@@ -176,16 +176,112 @@
           <w:rFonts w:cs="B Nazanin"/>
           <w:sz w:val="24"/>
           <w:szCs w:val="24"/>
-        </w:rPr>
-      </w:pPr>
-      <w:r>
-        <w:rPr>
-          <w:rFonts w:cs="B Nazanin" w:hint="cs"/>
-          <w:sz w:val="24"/>
-          <w:szCs w:val="24"/>
-          <w:rtl/>
-        </w:rPr>
-        <w:t>1. پیش از شروع نصب برنامه تدبیر تحت وب، ابتدا برنامه داکر دسکتاپ (</w:t>
+          <w:rtl/>
+        </w:rPr>
+      </w:pPr>
+      <w:r>
+        <w:rPr>
+          <w:rFonts w:cs="B Nazanin" w:hint="cs"/>
+          <w:sz w:val="24"/>
+          <w:szCs w:val="24"/>
+          <w:rtl/>
+        </w:rPr>
+        <w:t xml:space="preserve">1. برای نصب برنامه، نسخه ویندوز سیستم مقصد باید ویندوز 10 </w:t>
+      </w:r>
+      <w:r>
+        <w:rPr>
+          <w:rFonts w:cs="B Nazanin" w:hint="cs"/>
+          <w:sz w:val="24"/>
+          <w:szCs w:val="24"/>
+          <w:rtl/>
+          <w:lang w:bidi="fa-IR"/>
+        </w:rPr>
+        <w:t xml:space="preserve">64 بیتی </w:t>
+      </w:r>
+      <w:r>
+        <w:rPr>
+          <w:rFonts w:cs="B Nazanin" w:hint="cs"/>
+          <w:sz w:val="24"/>
+          <w:szCs w:val="24"/>
+          <w:rtl/>
+        </w:rPr>
+        <w:t>یا بالاتر باشد :</w:t>
+      </w:r>
+    </w:p>
+    <w:p>
+      <w:pPr>
+        <w:bidi/>
+        <w:jc w:val="right"/>
+        <w:rPr>
+          <w:rFonts w:cs="B Nazanin"/>
+          <w:sz w:val="24"/>
+          <w:szCs w:val="24"/>
+          <w:rtl/>
+        </w:rPr>
+      </w:pPr>
+      <w:r>
+        <w:rPr>
+          <w:rFonts w:cs="B Nazanin"/>
+          <w:sz w:val="24"/>
+          <w:szCs w:val="24"/>
+        </w:rPr>
+        <w:t xml:space="preserve">64-bit </w:t>
+      </w:r>
+      <w:r>
+        <w:rPr>
+          <w:rFonts w:cs="B Nazanin"/>
+          <w:sz w:val="24"/>
+          <w:szCs w:val="24"/>
+        </w:rPr>
+        <w:t>Windows 10 Enterprise 20H2 (Build 19042) or higher</w:t>
+      </w:r>
+    </w:p>
+    <w:p>
+      <w:pPr>
+        <w:bidi/>
+        <w:jc w:val="both"/>
+        <w:rPr>
+          <w:rFonts w:cs="B Nazanin"/>
+          <w:sz w:val="24"/>
+          <w:szCs w:val="24"/>
+        </w:rPr>
+      </w:pPr>
+      <w:r>
+        <w:rPr>
+          <w:rFonts w:cs="B Nazanin" w:hint="cs"/>
+          <w:sz w:val="24"/>
+          <w:szCs w:val="24"/>
+          <w:rtl/>
+        </w:rPr>
+        <w:t>چون برنامه تدبیر تحت وب هنوز در محیط ویندوز 11 تست نشده، پیشنهاد می‌کنیم از ویندوز 10 استفاده کنید.</w:t>
+      </w:r>
+    </w:p>
+    <w:p>
+      <w:pPr>
+        <w:bidi/>
+        <w:rPr>
+          <w:rFonts w:cs="B Nazanin"/>
+          <w:sz w:val="24"/>
+          <w:szCs w:val="24"/>
+        </w:rPr>
+      </w:pPr>
+      <w:r>
+        <w:rPr>
+          <w:rFonts w:cs="B Nazanin" w:hint="cs"/>
+          <w:sz w:val="24"/>
+          <w:szCs w:val="24"/>
+          <w:rtl/>
+        </w:rPr>
+        <w:t>2</w:t>
+      </w:r>
+      <w:r>
+        <w:rPr>
+          <w:rFonts w:cs="B Nazanin" w:hint="cs"/>
+          <w:sz w:val="24"/>
+          <w:szCs w:val="24"/>
+          <w:rtl/>
+        </w:rPr>
+        <w:t>. پیش از شروع نصب برنامه تدبیر تحت وب، ابتدا برنامه داکر دسکتاپ (</w:t>
       </w:r>
       <w:r>
         <w:rPr>
@@ -232,7 +328,7 @@
         <w:bidi/>
         <w:jc w:val="both"/>
         <w:rPr>
-          <w:rFonts w:cs="B Nazanin"/>
+          <w:rFonts w:cs="B Nazanin" w:hint="cs"/>
           <w:sz w:val="24"/>
           <w:szCs w:val="24"/>
           <w:rtl/>
@@ -249,6 +345,67 @@
         </w:rPr>
         <w:t>لطفاً در نظر داشته باشید که برای اجرای برنامه داکر دسکتاپ، سیستم مقصد باید حداقل 4 و ترجیحاً 8 گیگابایت حافظه رم داشته باشد.</w:t>
       </w:r>
+      <w:r>
+        <w:rPr>
+          <w:rFonts w:cs="B Nazanin" w:hint="cs"/>
+          <w:sz w:val="24"/>
+          <w:szCs w:val="24"/>
+          <w:rtl/>
+          <w:lang w:bidi="fa-IR"/>
+        </w:rPr>
+        <w:t xml:space="preserve"> همچنین لازم است در </w:t>
+      </w:r>
+      <w:r>
+        <w:rPr>
+          <w:rFonts w:cs="B Nazanin"/>
+          <w:sz w:val="24"/>
+          <w:szCs w:val="24"/>
+          <w:lang w:bidi="fa-IR"/>
+        </w:rPr>
+        <w:t>BIOS</w:t>
+      </w:r>
+      <w:r>
+        <w:rPr>
+          <w:rFonts w:cs="B Nazanin" w:hint="cs"/>
+          <w:sz w:val="24"/>
+          <w:szCs w:val="24"/>
+          <w:rtl/>
+          <w:lang w:bidi="fa-IR"/>
+        </w:rPr>
+        <w:t xml:space="preserve"> ویندوز امکان مجازی‌سازی سخت‌افزاری را فعال کنید :</w:t>
+      </w:r>
+    </w:p>
+    <w:p>
+      <w:pPr>
+        <w:bidi/>
+        <w:jc w:val="right"/>
+        <w:rPr>
+          <w:rFonts w:cs="B Nazanin" w:hint="cs"/>
+          <w:sz w:val="24"/>
+          <w:szCs w:val="24"/>
+          <w:lang w:bidi="fa-IR"/>
+        </w:rPr>
+      </w:pPr>
+      <w:r>
+        <w:rPr>
+          <w:rFonts w:cs="B Nazanin"/>
+          <w:sz w:val="24"/>
+          <w:szCs w:val="24"/>
+          <w:lang w:bidi="fa-IR"/>
+        </w:rPr>
+        <w:t>Enable hardware virtualiz</w:t>
+      </w:r>
+      <w:bookmarkStart w:id="0" w:name="_GoBack"/>
+      <w:bookmarkEnd w:id="0"/>
+      <w:r>
+        <w:rPr>
+          <w:rFonts w:cs="B Nazanin"/>
+          <w:sz w:val="24"/>
+          <w:szCs w:val="24"/>
+          <w:lang w:bidi="fa-IR"/>
+        </w:rPr>
+        <w:t>ation</w:t>
+      </w:r>
     </w:p>
     <w:p>
       <w:pPr>
@@ -270,7 +427,17 @@
           <w:rtl/>
           <w:lang w:bidi="fa-IR"/>
         </w:rPr>
-        <w:t xml:space="preserve">2. </w:t>
+        <w:t>3</w:t>
+      </w:r>
+      <w:r>
+        <w:rPr>
+          <w:rFonts w:cs="B Nazanin" w:hint="cs"/>
+          <w:sz w:val="24"/>
+          <w:szCs w:val="24"/>
+          <w:rtl/>
+          <w:lang w:bidi="fa-IR"/>
+        </w:rPr>
+        <w:t xml:space="preserve">. </w:t>
       </w:r>
       <w:r>
         <w:rPr>
@@ -394,7 +561,64 @@
           <w:rtl/>
           <w:lang w:bidi="fa-IR"/>
         </w:rPr>
-        <w:t>3. هنگام نصب اولیه برنامه حجم زیادی از اطلاعات باید در برنامه داکر دسکتاپ دانلود و ذخیره شود. بنابراین پیش از شروع نصب برنامه، از داشتن اینترنت با سرعت بالا و مناسب اطمینان حاصل کنید.</w:t>
+        <w:t>چون سایت بالا نیاز به فیلترشکن دارد، می‌توانید فایل نصب ویندوزی این برنامه را از آدرس زیر دریافت کنید :</w:t>
+      </w:r>
+    </w:p>
+    <w:p>
+      <w:pPr>
+        <w:bidi/>
+        <w:jc w:val="right"/>
+        <w:rPr>
+          <w:rFonts w:cs="B Nazanin"/>
+          <w:sz w:val="24"/>
+          <w:szCs w:val="24"/>
+          <w:rtl/>
+          <w:lang w:bidi="fa-IR"/>
+        </w:rPr>
+      </w:pPr>
+      <w:hyperlink r:id="rId6" w:history="1">
+        <w:r>
+          <w:rPr>
+            <w:rStyle w:val="Hyperlink"/>
+            <w:rFonts w:cs="B Nazanin"/>
+            <w:sz w:val="24"/>
+            <w:szCs w:val="24"/>
+            <w:lang w:bidi="fa-IR"/>
+          </w:rPr>
+          <w:t>https://drive.google.com/drive/folders/1VYjGCxYC6l0sXit0-ilD4HcBEGhOsVvt?usp=sharing</w:t>
+        </w:r>
+      </w:hyperlink>
+    </w:p>
+    <w:p>
+      <w:pPr>
+        <w:bidi/>
+        <w:rPr>
+          <w:rFonts w:cs="B Nazanin"/>
+          <w:sz w:val="24"/>
+          <w:szCs w:val="24"/>
+          <w:rtl/>
+          <w:lang w:bidi="fa-IR"/>
+        </w:rPr>
+      </w:pPr>
+      <w:r>
+        <w:rPr>
+          <w:rFonts w:cs="B Nazanin" w:hint="cs"/>
+          <w:sz w:val="24"/>
+          <w:szCs w:val="24"/>
+          <w:rtl/>
+          <w:lang w:bidi="fa-IR"/>
+        </w:rPr>
+        <w:t>4</w:t>
+      </w:r>
+      <w:r>
+        <w:rPr>
+          <w:rFonts w:cs="B Nazanin" w:hint="cs"/>
+          <w:sz w:val="24"/>
+          <w:szCs w:val="24"/>
+          <w:rtl/>
+          <w:lang w:bidi="fa-IR"/>
+        </w:rPr>
+        <w:t>. هنگام نصب اولیه برنامه حجم زیادی از اطلاعات باید در برنامه داکر دسکتاپ دانلود و ذخیره شود. بنابراین پیش از شروع نصب برنامه، از داشتن اینترنت با سرعت بالا و مناسب اطمینان حاصل کنید.</w:t>
       </w:r>
     </w:p>
     <w:p>
@@ -730,6 +954,7 @@
           <w:rtl/>
           <w:lang w:bidi="fa-IR"/>
         </w:rPr>
+        <w:lastRenderedPageBreak/>
         <w:t xml:space="preserve">6. </w:t>
       </w:r>
       <w:r>
@@ -894,7 +1119,6 @@
           <w:rtl/>
           <w:lang w:bidi="fa-IR"/>
         </w:rPr>
-        <w:lastRenderedPageBreak/>
         <w:t>9. وقتی خروجی عملیات متوقف شد، می‌توانید برنامه مرورگر (</w:t>
       </w:r>
       <w:r>
@@ -929,7 +1153,7 @@
           <w:lang w:bidi="fa-IR"/>
         </w:rPr>
       </w:pPr>
-      <w:hyperlink r:id="rId6" w:history="1">
+      <w:hyperlink r:id="rId7" w:history="1">
         <w:r>
           <w:rPr>
             <w:rStyle w:val="Hyperlink"/>
@@ -1459,6 +1683,7 @@
           <w:rtl/>
           <w:lang w:bidi="fa-IR"/>
         </w:rPr>
+        <w:lastRenderedPageBreak/>
         <w:t>14. در صورت بروز اشکال در هر یک از مراحل بالا، با تیم فنی پروژه در واحد نرم‌افزار تماس بگیرید.</w:t>
       </w:r>
     </w:p>
@@ -1477,15 +1702,27 @@
     </w:p>
     <w:p>
       <w:pPr>
-        <w:bidi/>
-        <w:jc w:val="both"/>
-        <w:rPr>
-          <w:rFonts w:cs="B Nazanin"/>
-          <w:sz w:val="24"/>
-          <w:szCs w:val="24"/>
-          <w:lang w:bidi="fa-IR"/>
-        </w:rPr>
-      </w:pPr>
+        <w:pStyle w:val="Heading2"/>
+        <w:bidi/>
+        <w:rPr>
+          <w:rFonts w:cs="B Nazanin"/>
+          <w:b/>
+          <w:bCs/>
+          <w:lang w:bidi="fa-IR"/>
+        </w:rPr>
+      </w:pPr>
+      <w:r>
+        <w:rPr>
+          <w:rFonts w:cs="B Nazanin" w:hint="cs"/>
+          <w:b/>
+          <w:bCs/>
+          <w:sz w:val="24"/>
+          <w:szCs w:val="24"/>
+          <w:rtl/>
+          <w:lang w:bidi="fa-IR"/>
+        </w:rPr>
+        <w:t>تاریخچه تغییرات</w:t>
+      </w:r>
     </w:p>
     <w:tbl>
       <w:tblPr>
@@ -1510,7 +1747,7 @@
               <w:bidi/>
               <w:jc w:val="both"/>
               <w:rPr>
-                <w:rFonts w:cs="B Nazanin" w:hint="cs"/>
+                <w:rFonts w:cs="B Nazanin"/>
                 <w:b/>
                 <w:bCs/>
                 <w:sz w:val="20"/>
@@ -1739,10 +1976,28 @@
                 <w:rtl/>
                 <w:lang w:bidi="fa-IR"/>
               </w:rPr>
-              <w:t>نسخه اولیه (تهیه شده برای کاربران تستی</w:t>
+              <w:t>نسخه اولیه (تهیه شده برای کاربران تستی برنامه)</w:t>
             </w:r>
-            <w:bookmarkStart w:id="0" w:name="_GoBack"/>
-            <w:bookmarkEnd w:id="0"/>
+          </w:p>
+        </w:tc>
+      </w:tr>
+      <w:tr>
+        <w:tc>
+          <w:tcPr>
+            <w:tcW w:w="707" w:type="dxa"/>
+          </w:tcPr>
+          <w:p>
+            <w:pPr>
+              <w:bidi/>
+              <w:jc w:val="both"/>
+              <w:rPr>
+                <w:rFonts w:cs="B Nazanin"/>
+                <w:sz w:val="24"/>
+                <w:szCs w:val="24"/>
+                <w:rtl/>
+                <w:lang w:bidi="fa-IR"/>
+              </w:rPr>
+            </w:pPr>
             <w:r>
               <w:rPr>
                 <w:rFonts w:cs="B Nazanin" w:hint="cs"/>
@@ -1751,7 +2006,91 @@
                 <w:rtl/>
                 <w:lang w:bidi="fa-IR"/>
               </w:rPr>
-              <w:t xml:space="preserve"> برنامه)</w:t>
+              <w:t>2</w:t>
+            </w:r>
+          </w:p>
+        </w:tc>
+        <w:tc>
+          <w:tcPr>
+            <w:tcW w:w="850" w:type="dxa"/>
+          </w:tcPr>
+          <w:p>
+            <w:pPr>
+              <w:bidi/>
+              <w:jc w:val="both"/>
+              <w:rPr>
+                <w:rFonts w:cs="B Nazanin"/>
+                <w:sz w:val="24"/>
+                <w:szCs w:val="24"/>
+                <w:rtl/>
+                <w:lang w:bidi="fa-IR"/>
+              </w:rPr>
+            </w:pPr>
+            <w:r>
+              <w:rPr>
+                <w:rFonts w:cs="B Nazanin" w:hint="cs"/>
+                <w:sz w:val="24"/>
+                <w:szCs w:val="24"/>
+                <w:rtl/>
+                <w:lang w:bidi="fa-IR"/>
+              </w:rPr>
+              <w:t>1.1</w:t>
+            </w:r>
+          </w:p>
+        </w:tc>
+        <w:tc>
+          <w:tcPr>
+            <w:tcW w:w="1418" w:type="dxa"/>
+          </w:tcPr>
+          <w:p>
+            <w:pPr>
+              <w:bidi/>
+              <w:jc w:val="both"/>
+              <w:rPr>
+                <w:rFonts w:cs="B Nazanin"/>
+                <w:sz w:val="24"/>
+                <w:szCs w:val="24"/>
+                <w:rtl/>
+                <w:lang w:bidi="fa-IR"/>
+              </w:rPr>
+            </w:pPr>
+            <w:r>
+              <w:rPr>
+                <w:rFonts w:cs="B Nazanin" w:hint="cs"/>
+                <w:sz w:val="24"/>
+                <w:szCs w:val="24"/>
+                <w:rtl/>
+                <w:lang w:bidi="fa-IR"/>
+              </w:rPr>
+              <w:t>بابک اسلامیه</w:t>
+            </w:r>
+          </w:p>
+        </w:tc>
+        <w:tc>
+          <w:tcPr>
+            <w:tcW w:w="6375" w:type="dxa"/>
+          </w:tcPr>
+          <w:p>
+            <w:pPr>
+              <w:bidi/>
+              <w:jc w:val="both"/>
+              <w:rPr>
+                <w:rFonts w:cs="B Nazanin"/>
+                <w:sz w:val="24"/>
+                <w:szCs w:val="24"/>
+                <w:rtl/>
+                <w:lang w:bidi="fa-IR"/>
+              </w:rPr>
+            </w:pPr>
+            <w:r>
+              <w:rPr>
+                <w:rFonts w:cs="B Nazanin" w:hint="cs"/>
+                <w:sz w:val="24"/>
+                <w:szCs w:val="24"/>
+                <w:rtl/>
+                <w:lang w:bidi="fa-IR"/>
+              </w:rPr>
+              <w:t>تکمیل پیش‌نیازهای نصب برنامه با توجه به بازخورد کاربران تستی</w:t>
             </w:r>
           </w:p>
         </w:tc>

</xml_diff>

<commit_message>
Updated installation and user guides
</commit_message>
<xml_diff>
--- a/doc/Guides/Installation-Guide.docx
+++ b/doc/Guides/Installation-Guide.docx
@@ -328,7 +328,7 @@
         <w:bidi/>
         <w:jc w:val="both"/>
         <w:rPr>
-          <w:rFonts w:cs="B Nazanin" w:hint="cs"/>
+          <w:rFonts w:cs="B Nazanin"/>
           <w:sz w:val="24"/>
           <w:szCs w:val="24"/>
           <w:rtl/>
@@ -380,245 +380,20 @@
         <w:bidi/>
         <w:jc w:val="right"/>
         <w:rPr>
-          <w:rFonts w:cs="B Nazanin" w:hint="cs"/>
-          <w:sz w:val="24"/>
-          <w:szCs w:val="24"/>
-          <w:lang w:bidi="fa-IR"/>
-        </w:rPr>
-      </w:pPr>
-      <w:r>
-        <w:rPr>
-          <w:rFonts w:cs="B Nazanin"/>
-          <w:sz w:val="24"/>
-          <w:szCs w:val="24"/>
-          <w:lang w:bidi="fa-IR"/>
-        </w:rPr>
-        <w:t>Enable hardware virtualiz</w:t>
-      </w:r>
-      <w:bookmarkStart w:id="0" w:name="_GoBack"/>
-      <w:bookmarkEnd w:id="0"/>
-      <w:r>
-        <w:rPr>
-          <w:rFonts w:cs="B Nazanin"/>
-          <w:sz w:val="24"/>
-          <w:szCs w:val="24"/>
-          <w:lang w:bidi="fa-IR"/>
-        </w:rPr>
-        <w:t>ation</w:t>
-      </w:r>
-    </w:p>
-    <w:p>
-      <w:pPr>
-        <w:bidi/>
-        <w:jc w:val="both"/>
-        <w:rPr>
-          <w:rFonts w:cs="B Nazanin"/>
-          <w:sz w:val="24"/>
-          <w:szCs w:val="24"/>
-          <w:rtl/>
-          <w:lang w:bidi="fa-IR"/>
-        </w:rPr>
-      </w:pPr>
-      <w:r>
-        <w:rPr>
-          <w:rFonts w:cs="B Nazanin" w:hint="cs"/>
-          <w:sz w:val="24"/>
-          <w:szCs w:val="24"/>
-          <w:rtl/>
-          <w:lang w:bidi="fa-IR"/>
-        </w:rPr>
-        <w:t>3</w:t>
-      </w:r>
-      <w:r>
-        <w:rPr>
-          <w:rFonts w:cs="B Nazanin" w:hint="cs"/>
-          <w:sz w:val="24"/>
-          <w:szCs w:val="24"/>
-          <w:rtl/>
-          <w:lang w:bidi="fa-IR"/>
-        </w:rPr>
-        <w:t xml:space="preserve">. </w:t>
-      </w:r>
-      <w:r>
-        <w:rPr>
-          <w:rFonts w:cs="B Nazanin" w:hint="cs"/>
-          <w:sz w:val="24"/>
-          <w:szCs w:val="24"/>
-          <w:rtl/>
-          <w:lang w:bidi="fa-IR"/>
-        </w:rPr>
-        <w:t xml:space="preserve">به دلیل تحریم‌های جاری، در صورتی که برنامه </w:t>
-      </w:r>
-      <w:r>
-        <w:rPr>
-          <w:rFonts w:cs="B Nazanin"/>
-          <w:sz w:val="24"/>
-          <w:szCs w:val="24"/>
-          <w:lang w:bidi="fa-IR"/>
-        </w:rPr>
-        <w:t>VPN</w:t>
-      </w:r>
-      <w:r>
-        <w:rPr>
-          <w:rFonts w:cs="B Nazanin" w:hint="cs"/>
-          <w:sz w:val="24"/>
-          <w:szCs w:val="24"/>
-          <w:rtl/>
-          <w:lang w:bidi="fa-IR"/>
-        </w:rPr>
-        <w:t xml:space="preserve"> فعال ندارید، پیش از نصب برنامه تدبیر تحت وب حتماً یک برنامه </w:t>
-      </w:r>
-      <w:r>
-        <w:rPr>
-          <w:rFonts w:cs="B Nazanin"/>
-          <w:sz w:val="24"/>
-          <w:szCs w:val="24"/>
-          <w:lang w:bidi="fa-IR"/>
-        </w:rPr>
-        <w:t>VPN</w:t>
-      </w:r>
-      <w:r>
-        <w:rPr>
-          <w:rFonts w:cs="B Nazanin" w:hint="cs"/>
-          <w:sz w:val="24"/>
-          <w:szCs w:val="24"/>
-          <w:rtl/>
-          <w:lang w:bidi="fa-IR"/>
-        </w:rPr>
-        <w:t xml:space="preserve"> </w:t>
-      </w:r>
-      <w:r>
-        <w:rPr>
-          <w:rFonts w:cs="B Nazanin" w:hint="cs"/>
-          <w:sz w:val="24"/>
-          <w:szCs w:val="24"/>
-          <w:rtl/>
-          <w:lang w:bidi="fa-IR"/>
-        </w:rPr>
-        <w:t xml:space="preserve">مناسب و عملیاتی تهیه کنید. به عنوان مثال، برنامه </w:t>
-      </w:r>
-      <w:r>
-        <w:rPr>
-          <w:rFonts w:cs="B Nazanin"/>
-          <w:sz w:val="24"/>
-          <w:szCs w:val="24"/>
-          <w:lang w:bidi="fa-IR"/>
-        </w:rPr>
-        <w:t>Proton VPN</w:t>
-      </w:r>
-      <w:r>
-        <w:rPr>
-          <w:rFonts w:cs="B Nazanin" w:hint="cs"/>
-          <w:sz w:val="24"/>
-          <w:szCs w:val="24"/>
-          <w:rtl/>
-          <w:lang w:bidi="fa-IR"/>
-        </w:rPr>
-        <w:t xml:space="preserve"> را می‌توانید از آدرس زیر دانلود و نصب کنید :</w:t>
-      </w:r>
-    </w:p>
-    <w:p>
-      <w:pPr>
-        <w:bidi/>
-        <w:jc w:val="right"/>
-        <w:rPr>
-          <w:rFonts w:cs="B Nazanin"/>
-          <w:sz w:val="24"/>
-          <w:szCs w:val="24"/>
-          <w:rtl/>
-          <w:lang w:bidi="fa-IR"/>
-        </w:rPr>
-      </w:pPr>
-      <w:hyperlink r:id="rId5" w:history="1">
-        <w:r>
-          <w:rPr>
-            <w:rStyle w:val="Hyperlink"/>
-            <w:rFonts w:cs="B Nazanin"/>
-            <w:sz w:val="24"/>
-            <w:szCs w:val="24"/>
-            <w:lang w:bidi="fa-IR"/>
-          </w:rPr>
-          <w:t>https://protonvpn.com/download-windows</w:t>
-        </w:r>
-      </w:hyperlink>
-    </w:p>
-    <w:p>
-      <w:pPr>
-        <w:bidi/>
-        <w:rPr>
-          <w:rFonts w:cs="B Nazanin"/>
-          <w:sz w:val="24"/>
-          <w:szCs w:val="24"/>
-          <w:rtl/>
-          <w:lang w:bidi="fa-IR"/>
-        </w:rPr>
-      </w:pPr>
-      <w:r>
-        <w:rPr>
-          <w:rFonts w:cs="B Nazanin" w:hint="cs"/>
-          <w:sz w:val="24"/>
-          <w:szCs w:val="24"/>
-          <w:rtl/>
-          <w:lang w:bidi="fa-IR"/>
-        </w:rPr>
-        <w:t>چون سایت بالا نیاز به فیلترشکن دارد، می‌توانید فایل نصب ویندوزی این برنامه را از آدرس زیر دریافت کنید :</w:t>
-      </w:r>
-    </w:p>
-    <w:p>
-      <w:pPr>
-        <w:bidi/>
-        <w:jc w:val="right"/>
-        <w:rPr>
-          <w:rFonts w:cs="B Nazanin"/>
-          <w:sz w:val="24"/>
-          <w:szCs w:val="24"/>
-          <w:rtl/>
-          <w:lang w:bidi="fa-IR"/>
-        </w:rPr>
-      </w:pPr>
-      <w:hyperlink r:id="rId6" w:history="1">
-        <w:r>
-          <w:rPr>
-            <w:rStyle w:val="Hyperlink"/>
-            <w:rFonts w:cs="B Nazanin"/>
-            <w:sz w:val="24"/>
-            <w:szCs w:val="24"/>
-            <w:lang w:bidi="fa-IR"/>
-          </w:rPr>
-          <w:t>https://drive.google.com/drive/folders/1VYjGCxYC6l0sXit0-ilD4HcBEGhOsVvt?usp=sharing</w:t>
-        </w:r>
-      </w:hyperlink>
-    </w:p>
-    <w:p>
-      <w:pPr>
-        <w:bidi/>
-        <w:rPr>
-          <w:rFonts w:cs="B Nazanin"/>
-          <w:sz w:val="24"/>
-          <w:szCs w:val="24"/>
-          <w:rtl/>
-          <w:lang w:bidi="fa-IR"/>
-        </w:rPr>
-      </w:pPr>
-      <w:r>
-        <w:rPr>
-          <w:rFonts w:cs="B Nazanin" w:hint="cs"/>
-          <w:sz w:val="24"/>
-          <w:szCs w:val="24"/>
-          <w:rtl/>
-          <w:lang w:bidi="fa-IR"/>
-        </w:rPr>
-        <w:t>4</w:t>
-      </w:r>
-      <w:r>
-        <w:rPr>
-          <w:rFonts w:cs="B Nazanin" w:hint="cs"/>
-          <w:sz w:val="24"/>
-          <w:szCs w:val="24"/>
-          <w:rtl/>
-          <w:lang w:bidi="fa-IR"/>
-        </w:rPr>
-        <w:t>. هنگام نصب اولیه برنامه حجم زیادی از اطلاعات باید در برنامه داکر دسکتاپ دانلود و ذخیره شود. بنابراین پیش از شروع نصب برنامه، از داشتن اینترنت با سرعت بالا و مناسب اطمینان حاصل کنید.</w:t>
+          <w:rFonts w:cs="B Nazanin"/>
+          <w:sz w:val="24"/>
+          <w:szCs w:val="24"/>
+          <w:lang w:bidi="fa-IR"/>
+        </w:rPr>
+      </w:pPr>
+      <w:r>
+        <w:rPr>
+          <w:rFonts w:cs="B Nazanin"/>
+          <w:sz w:val="24"/>
+          <w:szCs w:val="24"/>
+          <w:lang w:bidi="fa-IR"/>
+        </w:rPr>
+        <w:t>Enable hardware virtualization</w:t>
       </w:r>
     </w:p>
     <w:p>
@@ -716,61 +491,17 @@
           <w:rtl/>
           <w:lang w:bidi="fa-IR"/>
         </w:rPr>
-        <w:t>برنامه داکر دسکتاپ را اجرا کرده و به کمک اطلاعات زیر وارد حساب کاربری مورد نیاز برنامه نصب شوید :</w:t>
-      </w:r>
-    </w:p>
-    <w:p>
-      <w:pPr>
-        <w:bidi/>
-        <w:spacing w:after="0"/>
-        <w:rPr>
-          <w:rFonts w:cs="B Nazanin"/>
-          <w:sz w:val="24"/>
-          <w:szCs w:val="24"/>
-          <w:lang w:bidi="fa-IR"/>
-        </w:rPr>
-      </w:pPr>
-      <w:r>
-        <w:rPr>
-          <w:rFonts w:cs="B Nazanin" w:hint="cs"/>
-          <w:sz w:val="24"/>
-          <w:szCs w:val="24"/>
-          <w:rtl/>
-          <w:lang w:bidi="fa-IR"/>
-        </w:rPr>
-        <w:t xml:space="preserve">نام کاربری : </w:t>
-      </w:r>
-      <w:r>
-        <w:rPr>
-          <w:rFonts w:cs="B Nazanin"/>
-          <w:sz w:val="24"/>
-          <w:szCs w:val="24"/>
-          <w:lang w:bidi="fa-IR"/>
-        </w:rPr>
-        <w:t>msn1368</w:t>
-      </w:r>
-    </w:p>
-    <w:p>
-      <w:pPr>
-        <w:bidi/>
-        <w:spacing w:after="0"/>
-        <w:rPr>
-          <w:rFonts w:cs="B Nazanin"/>
-          <w:sz w:val="24"/>
-          <w:szCs w:val="24"/>
-          <w:rtl/>
-          <w:lang w:bidi="fa-IR"/>
-        </w:rPr>
-      </w:pPr>
-      <w:r>
-        <w:rPr>
-          <w:rFonts w:cs="B Nazanin" w:hint="cs"/>
-          <w:sz w:val="24"/>
-          <w:szCs w:val="24"/>
-          <w:rtl/>
-          <w:lang w:bidi="fa-IR"/>
-        </w:rPr>
-        <w:t>رمز ورود : 8713231222</w:t>
+        <w:t xml:space="preserve">برنامه داکر دسکتاپ را اجرا کرده و </w:t>
+      </w:r>
+      <w:r>
+        <w:rPr>
+          <w:rFonts w:cs="B Nazanin" w:hint="cs"/>
+          <w:sz w:val="24"/>
+          <w:szCs w:val="24"/>
+          <w:rtl/>
+          <w:lang w:bidi="fa-IR"/>
+        </w:rPr>
+        <w:t>از اجرای بدون اشکال آن اطمینان حاصل کنید.</w:t>
       </w:r>
     </w:p>
     <w:p>
@@ -830,7 +561,16 @@
           <w:szCs w:val="24"/>
           <w:lang w:bidi="fa-IR"/>
         </w:rPr>
-        <w:t>SPPC.Tadbir.WinRunner.exe</w:t>
+        <w:t>Tadbir</w:t>
+      </w:r>
+      <w:r>
+        <w:rPr>
+          <w:rFonts w:cs="B Nazanin"/>
+          <w:sz w:val="24"/>
+          <w:szCs w:val="24"/>
+          <w:lang w:bidi="fa-IR"/>
+        </w:rPr>
+        <w:t>.exe</w:t>
       </w:r>
       <w:r>
         <w:rPr>
@@ -903,111 +643,79 @@
           <w:rtl/>
           <w:lang w:bidi="fa-IR"/>
         </w:rPr>
-        <w:t xml:space="preserve">5. پیش از شروع نصب برنامه، ابتدا برنامه </w:t>
-      </w:r>
-      <w:r>
-        <w:rPr>
-          <w:rFonts w:cs="B Nazanin"/>
-          <w:sz w:val="24"/>
-          <w:szCs w:val="24"/>
-          <w:lang w:bidi="fa-IR"/>
-        </w:rPr>
-        <w:t>VPN</w:t>
-      </w:r>
-      <w:r>
-        <w:rPr>
-          <w:rFonts w:cs="B Nazanin" w:hint="cs"/>
-          <w:sz w:val="24"/>
-          <w:szCs w:val="24"/>
-          <w:rtl/>
-          <w:lang w:bidi="fa-IR"/>
-        </w:rPr>
-        <w:t xml:space="preserve"> را اجرا کنید و </w:t>
-      </w:r>
-      <w:r>
-        <w:rPr>
-          <w:rFonts w:cs="B Nazanin" w:hint="cs"/>
-          <w:sz w:val="24"/>
-          <w:szCs w:val="24"/>
-          <w:rtl/>
-          <w:lang w:bidi="fa-IR"/>
-        </w:rPr>
-        <w:t>به یک سرور متصل شوید.</w:t>
-      </w:r>
-    </w:p>
-    <w:p>
-      <w:pPr>
-        <w:bidi/>
-        <w:rPr>
-          <w:rFonts w:cs="B Nazanin"/>
-          <w:sz w:val="24"/>
-          <w:szCs w:val="24"/>
-          <w:rtl/>
-          <w:lang w:bidi="fa-IR"/>
-        </w:rPr>
-      </w:pPr>
-      <w:r>
-        <w:rPr>
-          <w:rFonts w:cs="B Nazanin" w:hint="cs"/>
-          <w:sz w:val="24"/>
-          <w:szCs w:val="24"/>
-          <w:rtl/>
-          <w:lang w:bidi="fa-IR"/>
-        </w:rPr>
-        <w:lastRenderedPageBreak/>
-        <w:t xml:space="preserve">6. </w:t>
-      </w:r>
-      <w:r>
-        <w:rPr>
-          <w:rFonts w:cs="B Nazanin" w:hint="cs"/>
-          <w:sz w:val="24"/>
-          <w:szCs w:val="24"/>
-          <w:rtl/>
-          <w:lang w:bidi="fa-IR"/>
-        </w:rPr>
-        <w:t>برای شروع نصب برنامه، روی دکمه «</w:t>
-      </w:r>
-      <w:r>
-        <w:rPr>
-          <w:rFonts w:cs="B Nazanin"/>
-          <w:sz w:val="24"/>
-          <w:szCs w:val="24"/>
-          <w:rtl/>
-          <w:lang w:bidi="fa-IR"/>
-        </w:rPr>
-        <w:tab/>
-      </w:r>
-      <w:r>
-        <w:rPr>
-          <w:rFonts w:cs="B Nazanin" w:hint="cs"/>
-          <w:sz w:val="24"/>
-          <w:szCs w:val="24"/>
-          <w:rtl/>
-          <w:lang w:bidi="fa-IR"/>
-        </w:rPr>
-        <w:t>نصب برنامه» کلیک کنید.</w:t>
-      </w:r>
-    </w:p>
-    <w:p>
-      <w:pPr>
-        <w:bidi/>
-        <w:rPr>
-          <w:rFonts w:cs="B Nazanin"/>
-          <w:sz w:val="24"/>
-          <w:szCs w:val="24"/>
-          <w:rtl/>
-          <w:lang w:bidi="fa-IR"/>
-        </w:rPr>
-      </w:pPr>
-      <w:r>
-        <w:rPr>
-          <w:rFonts w:cs="B Nazanin" w:hint="cs"/>
-          <w:sz w:val="24"/>
-          <w:szCs w:val="24"/>
-          <w:rtl/>
-          <w:lang w:bidi="fa-IR"/>
-        </w:rPr>
-        <w:t>7. در این مرحله دانلود سرویس های برنامه شروع می‌شود. این مرحله مدتی طول می‌کشد و می‌توانید خروجی عملیات و درصد پیشرفت کار را دنبال کنید.</w:t>
+        <w:t>5</w:t>
+      </w:r>
+      <w:r>
+        <w:rPr>
+          <w:rFonts w:cs="B Nazanin" w:hint="cs"/>
+          <w:sz w:val="24"/>
+          <w:szCs w:val="24"/>
+          <w:rtl/>
+          <w:lang w:bidi="fa-IR"/>
+        </w:rPr>
+        <w:t xml:space="preserve">. </w:t>
+      </w:r>
+      <w:r>
+        <w:rPr>
+          <w:rFonts w:cs="B Nazanin" w:hint="cs"/>
+          <w:sz w:val="24"/>
+          <w:szCs w:val="24"/>
+          <w:rtl/>
+          <w:lang w:bidi="fa-IR"/>
+        </w:rPr>
+        <w:t>برای شروع نصب برنامه، روی دکمه «نصب برنامه» کلیک کنید.</w:t>
+      </w:r>
+    </w:p>
+    <w:p>
+      <w:pPr>
+        <w:bidi/>
+        <w:rPr>
+          <w:rFonts w:cs="B Nazanin"/>
+          <w:sz w:val="24"/>
+          <w:szCs w:val="24"/>
+          <w:rtl/>
+          <w:lang w:bidi="fa-IR"/>
+        </w:rPr>
+      </w:pPr>
+      <w:r>
+        <w:rPr>
+          <w:rFonts w:cs="B Nazanin" w:hint="cs"/>
+          <w:sz w:val="24"/>
+          <w:szCs w:val="24"/>
+          <w:rtl/>
+          <w:lang w:bidi="fa-IR"/>
+        </w:rPr>
+        <w:t>6</w:t>
+      </w:r>
+      <w:r>
+        <w:rPr>
+          <w:rFonts w:cs="B Nazanin" w:hint="cs"/>
+          <w:sz w:val="24"/>
+          <w:szCs w:val="24"/>
+          <w:rtl/>
+          <w:lang w:bidi="fa-IR"/>
+        </w:rPr>
+        <w:t xml:space="preserve">. در این مرحله </w:t>
+      </w:r>
+      <w:r>
+        <w:rPr>
+          <w:rFonts w:cs="B Nazanin" w:hint="cs"/>
+          <w:sz w:val="24"/>
+          <w:szCs w:val="24"/>
+          <w:rtl/>
+          <w:lang w:bidi="fa-IR"/>
+        </w:rPr>
+        <w:t>آماده‌سازی</w:t>
+      </w:r>
+      <w:r>
+        <w:rPr>
+          <w:rFonts w:cs="B Nazanin" w:hint="cs"/>
+          <w:sz w:val="24"/>
+          <w:szCs w:val="24"/>
+          <w:rtl/>
+          <w:lang w:bidi="fa-IR"/>
+        </w:rPr>
+        <w:t xml:space="preserve"> سرویس های برنامه شروع می‌شود. این مرحله مدتی طول می‌کشد و می‌توانید خروجی عملیات و درصد پیشرفت کار را دنبال کنید.</w:t>
       </w:r>
       <w:r>
         <w:rPr>
@@ -1049,7 +757,17 @@
           <w:rtl/>
           <w:lang w:bidi="fa-IR"/>
         </w:rPr>
-        <w:t xml:space="preserve">8. </w:t>
+        <w:t>7</w:t>
+      </w:r>
+      <w:r>
+        <w:rPr>
+          <w:rFonts w:cs="B Nazanin" w:hint="cs"/>
+          <w:sz w:val="24"/>
+          <w:szCs w:val="24"/>
+          <w:rtl/>
+          <w:lang w:bidi="fa-IR"/>
+        </w:rPr>
+        <w:t xml:space="preserve">. </w:t>
       </w:r>
       <w:r>
         <w:rPr>
@@ -1087,7 +805,7 @@
           <w:szCs w:val="24"/>
           <w:lang w:bidi="fa-IR"/>
         </w:rPr>
-        <w:t>SPPC.Tadbir.WinRunner.exe</w:t>
+        <w:t>Tadbir.exe</w:t>
       </w:r>
       <w:r>
         <w:rPr>
@@ -1119,7 +837,17 @@
           <w:rtl/>
           <w:lang w:bidi="fa-IR"/>
         </w:rPr>
-        <w:t>9. وقتی خروجی عملیات متوقف شد، می‌توانید برنامه مرورگر (</w:t>
+        <w:t>8</w:t>
+      </w:r>
+      <w:r>
+        <w:rPr>
+          <w:rFonts w:cs="B Nazanin" w:hint="cs"/>
+          <w:sz w:val="24"/>
+          <w:szCs w:val="24"/>
+          <w:rtl/>
+          <w:lang w:bidi="fa-IR"/>
+        </w:rPr>
+        <w:t>. وقتی خروجی عملیات متوقف شد، می‌توانید برنامه مرورگر (</w:t>
       </w:r>
       <w:r>
         <w:rPr>
@@ -1153,7 +881,7 @@
           <w:lang w:bidi="fa-IR"/>
         </w:rPr>
       </w:pPr>
-      <w:hyperlink r:id="rId7" w:history="1">
+      <w:hyperlink r:id="rId5" w:history="1">
         <w:r>
           <w:rPr>
             <w:rStyle w:val="Hyperlink"/>
@@ -1186,6 +914,7 @@
           <w:rtl/>
           <w:lang w:bidi="fa-IR"/>
         </w:rPr>
+        <w:lastRenderedPageBreak/>
         <w:t>لطفاً توجه داشته باشید که در طول کار با مرورگر، اجرای برنامه اصلی تدبیر ضروری است. بنابراین از برنامه خارج نشوید و فقط پنجره برنامه را مخفی کنید (</w:t>
       </w:r>
       <w:r>
@@ -1228,7 +957,17 @@
           <w:rtl/>
           <w:lang w:bidi="fa-IR"/>
         </w:rPr>
-        <w:t>10. هنگام اولین اجرای برنامه، لازم است ابتدا مجوز اختصاصی شما فعالسازی شود. برای این کار مشخصات کاربری زیر را وارد کرده و روی دکمه «</w:t>
+        <w:t>9</w:t>
+      </w:r>
+      <w:r>
+        <w:rPr>
+          <w:rFonts w:cs="B Nazanin" w:hint="cs"/>
+          <w:sz w:val="24"/>
+          <w:szCs w:val="24"/>
+          <w:rtl/>
+          <w:lang w:bidi="fa-IR"/>
+        </w:rPr>
+        <w:t>. هنگام اولین اجرای برنامه، لازم است ابتدا مجوز اختصاصی شما فعالسازی شود. برای این کار مشخصات کاربری زیر را وارد کرده و روی دکمه «</w:t>
       </w:r>
       <w:r>
         <w:rPr>
@@ -1360,42 +1099,42 @@
           <w:rtl/>
           <w:lang w:bidi="fa-IR"/>
         </w:rPr>
-        <w:t xml:space="preserve">11. </w:t>
-      </w:r>
-      <w:r>
-        <w:rPr>
-          <w:rFonts w:cs="B Nazanin" w:hint="cs"/>
-          <w:sz w:val="24"/>
-          <w:szCs w:val="24"/>
-          <w:rtl/>
-          <w:lang w:bidi="fa-IR"/>
-        </w:rPr>
-        <w:t xml:space="preserve">پیش از ادامه کار، لازم است اطلاعاتی را در دیتابیس شرکت نمونه ایجاد کنید. این مرحله موقتی است و به دلیل اشکال خاصی در برنامه مورد نیاز است. در نسخه‌های اصلی این اشکال برطرف خواهد شد. برنامه </w:t>
-      </w:r>
-      <w:r>
-        <w:rPr>
-          <w:rFonts w:cs="B Nazanin"/>
-          <w:sz w:val="24"/>
-          <w:szCs w:val="24"/>
-          <w:lang w:bidi="fa-IR"/>
-        </w:rPr>
-        <w:t>SQL Server Management Studio</w:t>
-      </w:r>
-      <w:r>
-        <w:rPr>
-          <w:rFonts w:cs="B Nazanin" w:hint="cs"/>
-          <w:sz w:val="24"/>
-          <w:szCs w:val="24"/>
-          <w:rtl/>
-          <w:lang w:bidi="fa-IR"/>
-        </w:rPr>
-        <w:t xml:space="preserve"> را باز کرده و با مشخصات زیر به سرور دیتابیس داکر متصل شوید:</w:t>
-      </w:r>
-    </w:p>
-    <w:p>
-      <w:pPr>
-        <w:bidi/>
-        <w:spacing w:after="0"/>
+        <w:t>10</w:t>
+      </w:r>
+      <w:r>
+        <w:rPr>
+          <w:rFonts w:cs="B Nazanin" w:hint="cs"/>
+          <w:sz w:val="24"/>
+          <w:szCs w:val="24"/>
+          <w:rtl/>
+          <w:lang w:bidi="fa-IR"/>
+        </w:rPr>
+        <w:t xml:space="preserve">. </w:t>
+      </w:r>
+      <w:r>
+        <w:rPr>
+          <w:rFonts w:cs="B Nazanin" w:hint="cs"/>
+          <w:sz w:val="24"/>
+          <w:szCs w:val="24"/>
+          <w:rtl/>
+          <w:lang w:bidi="fa-IR"/>
+        </w:rPr>
+        <w:t>دوباره به صفحه مرورگر بازگردید. برای شروع کار با برنامه، شرکت نمونه‌ای ایجاد شده که در صفحه ورود به شرکت، شرکت نمونه و شعبه و دوره مالی موجود را انتخاب کنید و روی دکمه «تایید» کلیک کنید.</w:t>
+      </w:r>
+      <w:r>
+        <w:rPr>
+          <w:rFonts w:cs="B Nazanin" w:hint="cs"/>
+          <w:sz w:val="24"/>
+          <w:szCs w:val="24"/>
+          <w:rtl/>
+          <w:lang w:bidi="fa-IR"/>
+        </w:rPr>
+        <w:t xml:space="preserve"> پس از این مرحله وارد برنامه می‌شوید.</w:t>
+      </w:r>
+    </w:p>
+    <w:p>
+      <w:pPr>
+        <w:bidi/>
         <w:jc w:val="both"/>
         <w:rPr>
           <w:rFonts w:cs="B Nazanin"/>
@@ -1413,278 +1152,50 @@
           <w:rtl/>
           <w:lang w:bidi="fa-IR"/>
         </w:rPr>
-        <w:t xml:space="preserve">نام سرور : </w:t>
-      </w:r>
-      <w:r>
-        <w:rPr>
-          <w:rFonts w:cs="B Nazanin"/>
-          <w:sz w:val="24"/>
-          <w:szCs w:val="24"/>
-          <w:lang w:bidi="fa-IR"/>
-        </w:rPr>
-        <w:t>&lt;</w:t>
-      </w:r>
-      <w:proofErr w:type="spellStart"/>
-      <w:r>
-        <w:rPr>
-          <w:rFonts w:cs="B Nazanin"/>
-          <w:sz w:val="24"/>
-          <w:szCs w:val="24"/>
-          <w:lang w:bidi="fa-IR"/>
-        </w:rPr>
-        <w:t>ComputerName</w:t>
-      </w:r>
-      <w:proofErr w:type="spellEnd"/>
-      <w:r>
-        <w:rPr>
-          <w:rFonts w:cs="B Nazanin"/>
-          <w:sz w:val="24"/>
-          <w:szCs w:val="24"/>
-          <w:lang w:bidi="fa-IR"/>
-        </w:rPr>
-        <w:t>&gt;,14433</w:t>
-      </w:r>
-    </w:p>
-    <w:p>
-      <w:pPr>
-        <w:bidi/>
-        <w:spacing w:after="0"/>
+        <w:t>11</w:t>
+      </w:r>
+      <w:r>
+        <w:rPr>
+          <w:rFonts w:cs="B Nazanin" w:hint="cs"/>
+          <w:sz w:val="24"/>
+          <w:szCs w:val="24"/>
+          <w:rtl/>
+          <w:lang w:bidi="fa-IR"/>
+        </w:rPr>
+        <w:t>. در صورتی که می‌خواهید در شرکت نمونه کدینگ پیش فرض را داشته باشید، از منوی «راهبری» گزینه «تنظیمات» و در نمای درختی سمت راست فرم، گزینه «پیکربندی سیستم» را انتخاب کنید. گزینه «پیشنهاد کدینگ پایه توسط سیستم» باید انتخاب شده باشد. با کلیک روی دکمه «ذخیره تنظیمات» کدینگ پایه در شرکت جاری ایجاد خواهد شد.</w:t>
+      </w:r>
+    </w:p>
+    <w:p>
+      <w:pPr>
+        <w:bidi/>
         <w:jc w:val="both"/>
         <w:rPr>
           <w:rFonts w:cs="B Nazanin"/>
           <w:sz w:val="24"/>
           <w:szCs w:val="24"/>
-          <w:lang w:bidi="fa-IR"/>
-        </w:rPr>
-      </w:pPr>
-      <w:r>
-        <w:rPr>
-          <w:rFonts w:cs="B Nazanin" w:hint="cs"/>
-          <w:sz w:val="24"/>
-          <w:szCs w:val="24"/>
-          <w:rtl/>
-          <w:lang w:bidi="fa-IR"/>
-        </w:rPr>
-        <w:t xml:space="preserve">نام کاربر : </w:t>
-      </w:r>
-      <w:proofErr w:type="spellStart"/>
-      <w:r>
-        <w:rPr>
-          <w:rFonts w:cs="B Nazanin"/>
-          <w:sz w:val="24"/>
-          <w:szCs w:val="24"/>
-          <w:lang w:bidi="fa-IR"/>
-        </w:rPr>
-        <w:t>NgTadbirUser</w:t>
-      </w:r>
-      <w:proofErr w:type="spellEnd"/>
-    </w:p>
-    <w:p>
-      <w:pPr>
-        <w:bidi/>
-        <w:spacing w:after="0"/>
-        <w:jc w:val="both"/>
-        <w:rPr>
-          <w:rFonts w:cs="B Nazanin"/>
-          <w:sz w:val="24"/>
-          <w:szCs w:val="24"/>
-          <w:lang w:bidi="fa-IR"/>
-        </w:rPr>
-      </w:pPr>
-      <w:r>
-        <w:rPr>
-          <w:rFonts w:cs="B Nazanin" w:hint="cs"/>
-          <w:sz w:val="24"/>
-          <w:szCs w:val="24"/>
-          <w:rtl/>
-          <w:lang w:bidi="fa-IR"/>
-        </w:rPr>
-        <w:t xml:space="preserve">رمز ورود : </w:t>
-      </w:r>
-      <w:r>
-        <w:rPr>
-          <w:rFonts w:cs="B Nazanin"/>
-          <w:sz w:val="24"/>
-          <w:szCs w:val="24"/>
-          <w:lang w:bidi="fa-IR"/>
-        </w:rPr>
-        <w:t>Demo1234</w:t>
-      </w:r>
-    </w:p>
-    <w:p>
-      <w:pPr>
-        <w:bidi/>
-        <w:jc w:val="both"/>
-        <w:rPr>
-          <w:rFonts w:cs="B Nazanin"/>
-          <w:sz w:val="24"/>
-          <w:szCs w:val="24"/>
-          <w:rtl/>
-          <w:lang w:bidi="fa-IR"/>
-        </w:rPr>
-      </w:pPr>
-      <w:r>
-        <w:rPr>
-          <w:rFonts w:cs="B Nazanin" w:hint="cs"/>
-          <w:sz w:val="24"/>
-          <w:szCs w:val="24"/>
-          <w:rtl/>
-          <w:lang w:bidi="fa-IR"/>
-        </w:rPr>
-        <w:t xml:space="preserve">به جای </w:t>
-      </w:r>
-      <w:proofErr w:type="spellStart"/>
-      <w:r>
-        <w:rPr>
-          <w:rFonts w:cs="B Nazanin"/>
-          <w:sz w:val="24"/>
-          <w:szCs w:val="24"/>
-          <w:lang w:bidi="fa-IR"/>
-        </w:rPr>
-        <w:t>ComputerName</w:t>
-      </w:r>
-      <w:proofErr w:type="spellEnd"/>
-      <w:r>
-        <w:rPr>
-          <w:rFonts w:cs="B Nazanin" w:hint="cs"/>
-          <w:sz w:val="24"/>
-          <w:szCs w:val="24"/>
-          <w:rtl/>
-          <w:lang w:bidi="fa-IR"/>
-        </w:rPr>
-        <w:t xml:space="preserve"> نام ویندوزی سیستم مقصد را وارد کنید. سپس اسکریپت دیتابیسی </w:t>
-      </w:r>
-      <w:proofErr w:type="spellStart"/>
-      <w:r>
-        <w:rPr>
-          <w:rFonts w:cs="B Nazanin"/>
-          <w:sz w:val="24"/>
-          <w:szCs w:val="24"/>
-          <w:lang w:bidi="fa-IR"/>
-        </w:rPr>
-        <w:t>FirstCompany.sql</w:t>
-      </w:r>
-      <w:proofErr w:type="spellEnd"/>
-      <w:r>
-        <w:rPr>
-          <w:rFonts w:cs="B Nazanin" w:hint="cs"/>
-          <w:sz w:val="24"/>
-          <w:szCs w:val="24"/>
-          <w:rtl/>
-          <w:lang w:bidi="fa-IR"/>
-        </w:rPr>
-        <w:t xml:space="preserve"> را درون برنامه باز کرده و روی دیتابیس </w:t>
-      </w:r>
-      <w:proofErr w:type="spellStart"/>
-      <w:r>
-        <w:rPr>
-          <w:rFonts w:cs="B Nazanin"/>
-          <w:sz w:val="24"/>
-          <w:szCs w:val="24"/>
-          <w:lang w:bidi="fa-IR"/>
-        </w:rPr>
-        <w:t>NGTadbir</w:t>
-      </w:r>
-      <w:proofErr w:type="spellEnd"/>
-      <w:r>
-        <w:rPr>
-          <w:rFonts w:cs="B Nazanin" w:hint="cs"/>
-          <w:sz w:val="24"/>
-          <w:szCs w:val="24"/>
-          <w:rtl/>
-          <w:lang w:bidi="fa-IR"/>
-        </w:rPr>
-        <w:t xml:space="preserve"> اجرا کنید.</w:t>
-      </w:r>
-    </w:p>
-    <w:p>
-      <w:pPr>
-        <w:bidi/>
-        <w:jc w:val="both"/>
-        <w:rPr>
-          <w:rFonts w:cs="B Nazanin"/>
-          <w:sz w:val="24"/>
-          <w:szCs w:val="24"/>
-          <w:rtl/>
-          <w:lang w:bidi="fa-IR"/>
-        </w:rPr>
-      </w:pPr>
-      <w:r>
-        <w:rPr>
-          <w:rFonts w:cs="B Nazanin" w:hint="cs"/>
-          <w:sz w:val="24"/>
-          <w:szCs w:val="24"/>
-          <w:rtl/>
-          <w:lang w:bidi="fa-IR"/>
-        </w:rPr>
-        <w:t xml:space="preserve">12. </w:t>
-      </w:r>
-      <w:r>
-        <w:rPr>
-          <w:rFonts w:cs="B Nazanin" w:hint="cs"/>
-          <w:sz w:val="24"/>
-          <w:szCs w:val="24"/>
-          <w:rtl/>
-          <w:lang w:bidi="fa-IR"/>
-        </w:rPr>
-        <w:t>دوباره به صفحه مرورگر بازگردید. برای شروع کار با برنامه، شرکت نمونه‌ای ایجاد شده که در صفحه ورود به شرکت، شرکت نمونه و شعبه و دوره مالی موجود را انتخاب کنید و روی دکمه «تایید» کلیک کنید.</w:t>
-      </w:r>
-      <w:r>
-        <w:rPr>
-          <w:rFonts w:cs="B Nazanin" w:hint="cs"/>
-          <w:sz w:val="24"/>
-          <w:szCs w:val="24"/>
-          <w:rtl/>
-          <w:lang w:bidi="fa-IR"/>
-        </w:rPr>
-        <w:t xml:space="preserve"> پس از این مرحله وارد برنامه می‌شوید.</w:t>
-      </w:r>
-    </w:p>
-    <w:p>
-      <w:pPr>
-        <w:bidi/>
-        <w:jc w:val="both"/>
-        <w:rPr>
-          <w:rFonts w:cs="B Nazanin"/>
-          <w:sz w:val="24"/>
-          <w:szCs w:val="24"/>
-          <w:rtl/>
-          <w:lang w:bidi="fa-IR"/>
-        </w:rPr>
-      </w:pPr>
-      <w:r>
-        <w:rPr>
-          <w:rFonts w:cs="B Nazanin" w:hint="cs"/>
-          <w:sz w:val="24"/>
-          <w:szCs w:val="24"/>
-          <w:rtl/>
-          <w:lang w:bidi="fa-IR"/>
-        </w:rPr>
-        <w:t>13. در صورتی که می‌خواهید در شرکت نمونه کدینگ پیش فرض را داشته باشید، از منوی «راهبری» گزینه «تنظیمات» و در نمای درختی سمت راست فرم، گزینه «پیکربندی سیستم» را انتخاب کنید. گزینه «پیشنهاد کدینگ پایه توسط سیستم» باید انتخاب شده باشد. با کلیک روی دکمه «ذخیره تنظیمات» کدینگ پایه در شرکت جاری ایجاد خواهد شد.</w:t>
-      </w:r>
-    </w:p>
-    <w:p>
-      <w:pPr>
-        <w:bidi/>
-        <w:jc w:val="both"/>
-        <w:rPr>
-          <w:rFonts w:cs="B Nazanin"/>
-          <w:sz w:val="24"/>
-          <w:szCs w:val="24"/>
-          <w:rtl/>
-          <w:lang w:bidi="fa-IR"/>
-        </w:rPr>
-      </w:pPr>
-      <w:r>
-        <w:rPr>
-          <w:rFonts w:cs="B Nazanin" w:hint="cs"/>
-          <w:sz w:val="24"/>
-          <w:szCs w:val="24"/>
-          <w:rtl/>
-          <w:lang w:bidi="fa-IR"/>
-        </w:rPr>
-        <w:lastRenderedPageBreak/>
-        <w:t>14. در صورت بروز اشکال در هر یک از مراحل بالا، با تیم فنی پروژه در واحد نرم‌افزار تماس بگیرید.</w:t>
+          <w:rtl/>
+          <w:lang w:bidi="fa-IR"/>
+        </w:rPr>
+      </w:pPr>
+      <w:r>
+        <w:rPr>
+          <w:rFonts w:cs="B Nazanin" w:hint="cs"/>
+          <w:sz w:val="24"/>
+          <w:szCs w:val="24"/>
+          <w:rtl/>
+          <w:lang w:bidi="fa-IR"/>
+        </w:rPr>
+        <w:t>12</w:t>
+      </w:r>
+      <w:r>
+        <w:rPr>
+          <w:rFonts w:cs="B Nazanin" w:hint="cs"/>
+          <w:sz w:val="24"/>
+          <w:szCs w:val="24"/>
+          <w:rtl/>
+          <w:lang w:bidi="fa-IR"/>
+        </w:rPr>
+        <w:t>. در صورت بروز اشکال در هر یک از مراحل بالا، با تیم فنی پروژه در واحد نرم‌افزار تماس بگیرید.</w:t>
       </w:r>
     </w:p>
     <w:p>
@@ -2091,6 +1602,151 @@
                 <w:lang w:bidi="fa-IR"/>
               </w:rPr>
               <w:t>تکمیل پیش‌نیازهای نصب برنامه با توجه به بازخورد کاربران تستی</w:t>
+            </w:r>
+          </w:p>
+        </w:tc>
+      </w:tr>
+      <w:tr>
+        <w:tc>
+          <w:tcPr>
+            <w:tcW w:w="707" w:type="dxa"/>
+          </w:tcPr>
+          <w:p>
+            <w:pPr>
+              <w:bidi/>
+              <w:jc w:val="both"/>
+              <w:rPr>
+                <w:rFonts w:cs="B Nazanin" w:hint="cs"/>
+                <w:sz w:val="24"/>
+                <w:szCs w:val="24"/>
+                <w:rtl/>
+                <w:lang w:bidi="fa-IR"/>
+              </w:rPr>
+            </w:pPr>
+            <w:r>
+              <w:rPr>
+                <w:rFonts w:cs="B Nazanin" w:hint="cs"/>
+                <w:sz w:val="24"/>
+                <w:szCs w:val="24"/>
+                <w:rtl/>
+                <w:lang w:bidi="fa-IR"/>
+              </w:rPr>
+              <w:t>3</w:t>
+            </w:r>
+          </w:p>
+        </w:tc>
+        <w:tc>
+          <w:tcPr>
+            <w:tcW w:w="850" w:type="dxa"/>
+          </w:tcPr>
+          <w:p>
+            <w:pPr>
+              <w:bidi/>
+              <w:jc w:val="both"/>
+              <w:rPr>
+                <w:rFonts w:cs="B Nazanin"/>
+                <w:sz w:val="24"/>
+                <w:szCs w:val="24"/>
+                <w:lang w:bidi="fa-IR"/>
+              </w:rPr>
+            </w:pPr>
+            <w:r>
+              <w:rPr>
+                <w:rFonts w:cs="B Nazanin" w:hint="cs"/>
+                <w:sz w:val="24"/>
+                <w:szCs w:val="24"/>
+                <w:rtl/>
+                <w:lang w:bidi="fa-IR"/>
+              </w:rPr>
+              <w:t>1</w:t>
+            </w:r>
+            <w:r>
+              <w:rPr>
+                <w:rFonts w:cs="B Nazanin" w:hint="cs"/>
+                <w:sz w:val="24"/>
+                <w:szCs w:val="24"/>
+                <w:rtl/>
+                <w:lang w:bidi="fa-IR"/>
+              </w:rPr>
+              <w:t>.</w:t>
+            </w:r>
+            <w:r>
+              <w:rPr>
+                <w:rFonts w:cs="B Nazanin" w:hint="cs"/>
+                <w:sz w:val="24"/>
+                <w:szCs w:val="24"/>
+                <w:rtl/>
+                <w:lang w:bidi="fa-IR"/>
+              </w:rPr>
+              <w:t>2</w:t>
+            </w:r>
+          </w:p>
+        </w:tc>
+        <w:tc>
+          <w:tcPr>
+            <w:tcW w:w="1418" w:type="dxa"/>
+          </w:tcPr>
+          <w:p>
+            <w:pPr>
+              <w:bidi/>
+              <w:jc w:val="both"/>
+              <w:rPr>
+                <w:rFonts w:cs="B Nazanin" w:hint="cs"/>
+                <w:sz w:val="24"/>
+                <w:szCs w:val="24"/>
+                <w:rtl/>
+                <w:lang w:bidi="fa-IR"/>
+              </w:rPr>
+            </w:pPr>
+            <w:r>
+              <w:rPr>
+                <w:rFonts w:cs="B Nazanin" w:hint="cs"/>
+                <w:sz w:val="24"/>
+                <w:szCs w:val="24"/>
+                <w:rtl/>
+                <w:lang w:bidi="fa-IR"/>
+              </w:rPr>
+              <w:t>بابک اسلامیه</w:t>
+            </w:r>
+          </w:p>
+        </w:tc>
+        <w:tc>
+          <w:tcPr>
+            <w:tcW w:w="6375" w:type="dxa"/>
+          </w:tcPr>
+          <w:p>
+            <w:pPr>
+              <w:bidi/>
+              <w:jc w:val="both"/>
+              <w:rPr>
+                <w:rFonts w:cs="B Nazanin" w:hint="cs"/>
+                <w:sz w:val="24"/>
+                <w:szCs w:val="24"/>
+                <w:rtl/>
+                <w:lang w:bidi="fa-IR"/>
+              </w:rPr>
+            </w:pPr>
+            <w:r>
+              <w:rPr>
+                <w:rFonts w:cs="B Nazanin" w:hint="cs"/>
+                <w:sz w:val="24"/>
+                <w:szCs w:val="24"/>
+                <w:rtl/>
+                <w:lang w:bidi="fa-IR"/>
+              </w:rPr>
+              <w:t>تنظیم مراحل</w:t>
+            </w:r>
+            <w:bookmarkStart w:id="0" w:name="_GoBack"/>
+            <w:bookmarkEnd w:id="0"/>
+            <w:r>
+              <w:rPr>
+                <w:rFonts w:cs="B Nazanin" w:hint="cs"/>
+                <w:sz w:val="24"/>
+                <w:szCs w:val="24"/>
+                <w:rtl/>
+                <w:lang w:bidi="fa-IR"/>
+              </w:rPr>
+              <w:t xml:space="preserve"> با توجه به روال جدید نصب آفلاین برنامه</w:t>
             </w:r>
           </w:p>
         </w:tc>

</xml_diff>